<commit_message>
Login Functionality and Requirements Updates
</commit_message>
<xml_diff>
--- a/Planning Phase/Functionality/Login Screen Functionality and Requirements.docx
+++ b/Planning Phase/Functionality/Login Screen Functionality and Requirements.docx
@@ -5,8 +5,14 @@
     <w:p>
       <w:pPr>
         <w:jc w:val="center"/>
+        <w:rPr>
+          <w:b/>
+        </w:rPr>
       </w:pPr>
       <w:r>
+        <w:rPr>
+          <w:b/>
+        </w:rPr>
         <w:t>Login Screen</w:t>
       </w:r>
     </w:p>
@@ -23,7 +29,13 @@
     <w:p/>
     <w:p>
       <w:r>
-        <w:t>Description:</w:t>
+        <w:rPr>
+          <w:b/>
+        </w:rPr>
+        <w:t>Description</w:t>
+      </w:r>
+      <w:r>
+        <w:t>:</w:t>
       </w:r>
     </w:p>
     <w:p>
@@ -37,16 +49,152 @@
     <w:p/>
     <w:p>
       <w:r>
-        <w:t>Requirements:</w:t>
+        <w:rPr>
+          <w:b/>
+        </w:rPr>
+        <w:t>Requirements</w:t>
+      </w:r>
+      <w:r>
+        <w:t>:</w:t>
       </w:r>
     </w:p>
     <w:p>
       <w:r>
         <w:t xml:space="preserve">1. </w:t>
+      </w:r>
+      <w:r>
+        <w:t>Username Field</w:t>
+      </w:r>
+    </w:p>
+    <w:p>
+      <w:r>
+        <w:tab/>
+        <w:t>** Required **</w:t>
+      </w:r>
+    </w:p>
+    <w:p>
+      <w:r>
+        <w:t>2. Password Field</w:t>
+      </w:r>
+    </w:p>
+    <w:p>
+      <w:r>
+        <w:tab/>
+        <w:t>** Required **</w:t>
+      </w:r>
+    </w:p>
+    <w:p>
+      <w:r>
+        <w:t>3. Setup Button</w:t>
+      </w:r>
+    </w:p>
+    <w:p>
+      <w:r>
+        <w:tab/>
+        <w:t>** Required **</w:t>
+      </w:r>
+    </w:p>
+    <w:p>
+      <w:r>
+        <w:t>4. Description of App</w:t>
+      </w:r>
+    </w:p>
+    <w:p>
+      <w:r>
+        <w:tab/>
+        <w:t>** Required **</w:t>
+      </w:r>
+    </w:p>
+    <w:p>
+      <w:r>
+        <w:t>5. Exit Button</w:t>
+      </w:r>
+    </w:p>
+    <w:p>
+      <w:r>
+        <w:tab/>
+        <w:t>** Required **</w:t>
+      </w:r>
+    </w:p>
+    <w:p>
+      <w:pPr>
+        <w:rPr>
+          <w:b/>
+        </w:rPr>
+      </w:pPr>
+    </w:p>
+    <w:p>
+      <w:pPr>
+        <w:rPr>
+          <w:b/>
+        </w:rPr>
+      </w:pPr>
+      <w:r>
+        <w:rPr>
+          <w:b/>
+        </w:rPr>
+        <w:t>Functionality:</w:t>
+      </w:r>
+    </w:p>
+    <w:p>
+      <w:r>
+        <w:t>1. Allow users to enter in username and password which will take them to their personal dashboard.</w:t>
+      </w:r>
+    </w:p>
+    <w:p>
+      <w:r>
+        <w:tab/>
+        <w:t>** Required **</w:t>
+      </w:r>
+    </w:p>
+    <w:p>
+      <w:r>
+        <w:t>2. Allow users to click a button to take them to the setup page.</w:t>
+      </w:r>
+    </w:p>
+    <w:p>
+      <w:r>
+        <w:t>3. Autofill name</w:t>
       </w:r>
       <w:bookmarkStart w:id="0" w:name="_GoBack"/>
       <w:bookmarkEnd w:id="0"/>
     </w:p>
+    <w:p>
+      <w:r>
+        <w:tab/>
+        <w:t>** Optional low **</w:t>
+      </w:r>
+    </w:p>
+    <w:p>
+      <w:r>
+        <w:t>4. Remember username for user</w:t>
+      </w:r>
+    </w:p>
+    <w:p>
+      <w:r>
+        <w:tab/>
+        <w:t>** Optional high **</w:t>
+      </w:r>
+    </w:p>
+    <w:p>
+      <w:r>
+        <w:lastRenderedPageBreak/>
+        <w:t>5. Remember my password button for user</w:t>
+      </w:r>
+    </w:p>
+    <w:p>
+      <w:r>
+        <w:tab/>
+        <w:t>** Optional low **</w:t>
+      </w:r>
+    </w:p>
+    <w:p>
+      <w:r>
+        <w:t>.</w:t>
+      </w:r>
+    </w:p>
+    <w:p/>
+    <w:p/>
     <w:sectPr>
       <w:pgSz w:w="12240" w:h="15840"/>
       <w:pgMar w:top="1440" w:right="1440" w:bottom="1440" w:left="1440" w:header="720" w:footer="720" w:gutter="0"/>

</xml_diff>